<commit_message>
Updates across the board
from full read through.
</commit_message>
<xml_diff>
--- a/NSFCyclones-Reed-CurrentPending.docx
+++ b/NSFCyclones-Reed-CurrentPending.docx
@@ -695,7 +695,35 @@
                 <w:rFonts w:ascii="Arial" w:hAnsi="Arial"/>
                 <w:sz w:val="18"/>
               </w:rPr>
-              <w:t>Project/Proposal Title: Identifying the Influence of Anthropogenic Forcing on Extreme Weather Events</w:t>
+              <w:t xml:space="preserve">Project/Proposal Title: </w:t>
+            </w:r>
+            <w:r>
+              <w:rPr>
+                <w:rFonts w:ascii="Arial" w:hAnsi="Arial"/>
+                <w:sz w:val="18"/>
+              </w:rPr>
+              <w:t>A h</w:t>
+            </w:r>
+            <w:r>
+              <w:rPr>
+                <w:rFonts w:ascii="Arial" w:hAnsi="Arial"/>
+                <w:sz w:val="18"/>
+              </w:rPr>
+              <w:t xml:space="preserve">ierarchical </w:t>
+            </w:r>
+            <w:r>
+              <w:rPr>
+                <w:rFonts w:ascii="Arial" w:hAnsi="Arial"/>
+                <w:sz w:val="18"/>
+              </w:rPr>
+              <w:t>approach to improving the representation of convection in next-generation global m</w:t>
+            </w:r>
+            <w:r>
+              <w:rPr>
+                <w:rFonts w:ascii="Arial" w:hAnsi="Arial"/>
+                <w:sz w:val="18"/>
+              </w:rPr>
+              <w:t>odels</w:t>
             </w:r>
           </w:p>
           <w:p>
@@ -1346,7 +1374,7 @@
               <w:rPr>
                 <w:rFonts w:ascii="Arial" w:hAnsi="Arial"/>
               </w:rPr>
-              <w:t>2</w:t>
+              <w:t>1.5</w:t>
             </w:r>
           </w:p>
         </w:tc>
@@ -1694,6 +1722,15 @@
                 <w:rFonts w:ascii="Arial" w:hAnsi="Arial"/>
                 <w:sz w:val="18"/>
               </w:rPr>
+              <w:t xml:space="preserve">Collaborative Research: </w:t>
+            </w:r>
+            <w:bookmarkStart w:id="2" w:name="_GoBack"/>
+            <w:bookmarkEnd w:id="2"/>
+            <w:r>
+              <w:rPr>
+                <w:rFonts w:ascii="Arial" w:hAnsi="Arial"/>
+                <w:sz w:val="18"/>
+              </w:rPr>
               <w:t>Projecting future changes to lifecycle characteristics of North Atlantic cyclones</w:t>
             </w:r>
             <w:r>
@@ -2545,10 +2582,7 @@
         </w:tc>
       </w:tr>
     </w:tbl>
-    <w:p>
-      <w:bookmarkStart w:id="2" w:name="_GoBack"/>
-      <w:bookmarkEnd w:id="2"/>
-    </w:p>
+    <w:p/>
     <w:sectPr>
       <w:pgSz w:w="12240" w:h="15840"/>
       <w:pgMar w:top="1440" w:right="1440" w:bottom="1440" w:left="1440" w:header="720" w:footer="720" w:gutter="0"/>

</xml_diff>

<commit_message>
Small changes and figure location
</commit_message>
<xml_diff>
--- a/NSFCyclones-Reed-CurrentPending.docx
+++ b/NSFCyclones-Reed-CurrentPending.docx
@@ -59,7 +59,6 @@
                 <w:rFonts w:ascii="Times" w:hAnsi="Times"/>
               </w:rPr>
             </w:pPr>
-            <w:proofErr w:type="gramStart"/>
             <w:r>
               <w:rPr>
                 <w:rFonts w:ascii="Times" w:hAnsi="Times"/>
@@ -70,14 +69,7 @@
               <w:rPr>
                 <w:rFonts w:ascii="Times" w:hAnsi="Times"/>
               </w:rPr>
-              <w:t>Current</w:t>
-            </w:r>
-            <w:proofErr w:type="gramEnd"/>
-            <w:r>
-              <w:rPr>
-                <w:rFonts w:ascii="Times" w:hAnsi="Times"/>
-              </w:rPr>
-              <w:t xml:space="preserve"> and Pending Support</w:t>
+              <w:t>Current and Pending Support</w:t>
             </w:r>
           </w:p>
           <w:p/>
@@ -1256,21 +1248,12 @@
                 <w:sz w:val="18"/>
               </w:rPr>
             </w:pPr>
-            <w:proofErr w:type="spellStart"/>
             <w:r>
               <w:rPr>
                 <w:rFonts w:ascii="Arial" w:hAnsi="Arial"/>
                 <w:sz w:val="18"/>
               </w:rPr>
-              <w:t>Acad</w:t>
-            </w:r>
-            <w:proofErr w:type="spellEnd"/>
-            <w:r>
-              <w:rPr>
-                <w:rFonts w:ascii="Arial" w:hAnsi="Arial"/>
-                <w:sz w:val="18"/>
-              </w:rPr>
-              <w:t xml:space="preserve">: </w:t>
+              <w:t xml:space="preserve">Acad: </w:t>
             </w:r>
             <w:r>
               <w:rPr>
@@ -1354,21 +1337,12 @@
                 <w:sz w:val="18"/>
               </w:rPr>
             </w:pPr>
-            <w:proofErr w:type="spellStart"/>
             <w:r>
               <w:rPr>
                 <w:rFonts w:ascii="Arial" w:hAnsi="Arial"/>
                 <w:sz w:val="18"/>
               </w:rPr>
-              <w:t>Sumr</w:t>
-            </w:r>
-            <w:proofErr w:type="spellEnd"/>
-            <w:r>
-              <w:rPr>
-                <w:rFonts w:ascii="Arial" w:hAnsi="Arial"/>
-                <w:sz w:val="18"/>
-              </w:rPr>
-              <w:t xml:space="preserve">:  </w:t>
+              <w:t xml:space="preserve">Sumr:  </w:t>
             </w:r>
             <w:r>
               <w:rPr>
@@ -1724,8 +1698,6 @@
               </w:rPr>
               <w:t xml:space="preserve">Collaborative Research: </w:t>
             </w:r>
-            <w:bookmarkStart w:id="2" w:name="_GoBack"/>
-            <w:bookmarkEnd w:id="2"/>
             <w:r>
               <w:rPr>
                 <w:rFonts w:ascii="Arial" w:hAnsi="Arial"/>
@@ -1901,7 +1873,7 @@
               <w:rPr>
                 <w:rFonts w:ascii="Arial" w:hAnsi="Arial"/>
               </w:rPr>
-              <w:t>322,143</w:t>
+              <w:t>322,141</w:t>
             </w:r>
           </w:p>
           <w:p>
@@ -2257,21 +2229,12 @@
                 <w:sz w:val="18"/>
               </w:rPr>
             </w:pPr>
-            <w:proofErr w:type="spellStart"/>
             <w:r>
               <w:rPr>
                 <w:rFonts w:ascii="Arial" w:hAnsi="Arial"/>
                 <w:sz w:val="18"/>
               </w:rPr>
-              <w:t>Acad</w:t>
-            </w:r>
-            <w:proofErr w:type="spellEnd"/>
-            <w:r>
-              <w:rPr>
-                <w:rFonts w:ascii="Arial" w:hAnsi="Arial"/>
-                <w:sz w:val="18"/>
-              </w:rPr>
-              <w:t xml:space="preserve">: </w:t>
+              <w:t xml:space="preserve">Acad: </w:t>
             </w:r>
             <w:r>
               <w:rPr>
@@ -2355,21 +2318,12 @@
                 <w:sz w:val="18"/>
               </w:rPr>
             </w:pPr>
-            <w:proofErr w:type="spellStart"/>
             <w:r>
               <w:rPr>
                 <w:rFonts w:ascii="Arial" w:hAnsi="Arial"/>
                 <w:sz w:val="18"/>
               </w:rPr>
-              <w:t>Sumr</w:t>
-            </w:r>
-            <w:proofErr w:type="spellEnd"/>
-            <w:r>
-              <w:rPr>
-                <w:rFonts w:ascii="Arial" w:hAnsi="Arial"/>
-                <w:sz w:val="18"/>
-              </w:rPr>
-              <w:t xml:space="preserve">:  </w:t>
+              <w:t xml:space="preserve">Sumr:  </w:t>
             </w:r>
             <w:r>
               <w:rPr>
@@ -2582,7 +2536,10 @@
         </w:tc>
       </w:tr>
     </w:tbl>
-    <w:p/>
+    <w:p>
+      <w:bookmarkStart w:id="2" w:name="_GoBack"/>
+      <w:bookmarkEnd w:id="2"/>
+    </w:p>
     <w:sectPr>
       <w:pgSz w:w="12240" w:h="15840"/>
       <w:pgMar w:top="1440" w:right="1440" w:bottom="1440" w:left="1440" w:header="720" w:footer="720" w:gutter="0"/>

</xml_diff>